<commit_message>
node_modules not used at all. Updated worksCited.docx.
bundle.js getting comments.
</commit_message>
<xml_diff>
--- a/Document/worksCited.docx
+++ b/Document/worksCited.docx
@@ -10,7 +10,15 @@
         <w:t>Third party code we used</w:t>
       </w:r>
       <w:r>
-        <w:t xml:space="preserve"> (archived in /thirdParty)</w:t>
+        <w:t xml:space="preserve"> (archived in /</w:t>
+      </w:r>
+      <w:proofErr w:type="spellStart"/>
+      <w:r>
+        <w:t>thirdParty</w:t>
+      </w:r>
+      <w:proofErr w:type="spellEnd"/>
+      <w:r>
+        <w:t>)</w:t>
       </w:r>
       <w:r>
         <w:t>:</w:t>
@@ -22,7 +30,14 @@
       </w:pPr>
       <w:r>
         <w:tab/>
-        <w:t xml:space="preserve">jQuery-3.1.0.min.js </w:t>
+      </w:r>
+      <w:proofErr w:type="gramStart"/>
+      <w:r>
+        <w:t>jQuery-3.1.0.min.js</w:t>
+      </w:r>
+      <w:proofErr w:type="gramEnd"/>
+      <w:r>
+        <w:t xml:space="preserve"> </w:t>
       </w:r>
       <w:r>
         <w:t xml:space="preserve">from </w:t>
@@ -37,10 +52,22 @@
       </w:pPr>
       <w:r>
         <w:tab/>
+      </w:r>
+      <w:proofErr w:type="gramStart"/>
+      <w:r>
         <w:t>date.js  from</w:t>
       </w:r>
-      <w:r>
-        <w:t xml:space="preserve"> Coolite Inc. (</w:t>
+      <w:proofErr w:type="gramEnd"/>
+      <w:r>
+        <w:t xml:space="preserve"> </w:t>
+      </w:r>
+      <w:proofErr w:type="spellStart"/>
+      <w:r>
+        <w:t>Coolite</w:t>
+      </w:r>
+      <w:proofErr w:type="spellEnd"/>
+      <w:r>
+        <w:t xml:space="preserve"> Inc. (</w:t>
       </w:r>
       <w:hyperlink r:id="rId5" w:history="1">
         <w:r>
@@ -68,8 +95,13 @@
         <w:ind w:left="1440" w:hanging="720"/>
       </w:pPr>
       <w:r>
-        <w:t>/js</w:t>
-      </w:r>
+        <w:t>/</w:t>
+      </w:r>
+      <w:proofErr w:type="spellStart"/>
+      <w:r>
+        <w:t>js</w:t>
+      </w:r>
+      <w:proofErr w:type="spellEnd"/>
     </w:p>
     <w:p>
       <w:pPr>
@@ -80,7 +112,15 @@
         <w:t xml:space="preserve">bundle.js </w:t>
       </w:r>
       <w:r>
-        <w:t>(all .js bundled to make http requests as few as possible</w:t>
+        <w:t>(all .</w:t>
+      </w:r>
+      <w:proofErr w:type="spellStart"/>
+      <w:r>
+        <w:t>js</w:t>
+      </w:r>
+      <w:proofErr w:type="spellEnd"/>
+      <w:r>
+        <w:t xml:space="preserve"> bundled to make http requests as few as possible</w:t>
       </w:r>
       <w:r>
         <w:t>, we just made changes to the bundle rather than breaking it apart to recombine later</w:t>
@@ -95,8 +135,13 @@
         <w:ind w:firstLine="720"/>
       </w:pPr>
       <w:r>
-        <w:t>/src</w:t>
-      </w:r>
+        <w:t>/</w:t>
+      </w:r>
+      <w:proofErr w:type="spellStart"/>
+      <w:r>
+        <w:t>src</w:t>
+      </w:r>
+      <w:proofErr w:type="spellEnd"/>
     </w:p>
     <w:p>
       <w:pPr>
@@ -148,25 +193,203 @@
         <w:spacing w:line="240" w:lineRule="auto"/>
       </w:pPr>
       <w:r>
-        <w:t>Used everything without modifying in</w:t>
-      </w:r>
-    </w:p>
-    <w:p>
-      <w:pPr>
-        <w:spacing w:line="240" w:lineRule="auto"/>
+        <w:t>Archived the Replacement’s Project 1:</w:t>
+      </w:r>
+    </w:p>
+    <w:p>
+      <w:pPr>
+        <w:spacing w:line="240" w:lineRule="auto"/>
+        <w:ind w:firstLine="720"/>
+      </w:pPr>
+      <w:r>
+        <w:t>/</w:t>
+      </w:r>
+      <w:proofErr w:type="spellStart"/>
+      <w:r>
+        <w:t>recycleBin</w:t>
+      </w:r>
+      <w:proofErr w:type="spellEnd"/>
+    </w:p>
+    <w:p>
+      <w:pPr>
+        <w:spacing w:line="240" w:lineRule="auto"/>
+        <w:ind w:left="720" w:firstLine="720"/>
+      </w:pPr>
+      <w:r>
+        <w:t>BrowserLoader.js</w:t>
+      </w:r>
+    </w:p>
+    <w:p>
+      <w:pPr>
+        <w:spacing w:line="240" w:lineRule="auto"/>
+        <w:ind w:left="720" w:firstLine="720"/>
+      </w:pPr>
+      <w:r>
+        <w:t>Calendar.html</w:t>
+      </w:r>
+    </w:p>
+    <w:p>
+      <w:pPr>
+        <w:spacing w:line="240" w:lineRule="auto"/>
+        <w:ind w:left="720" w:firstLine="720"/>
+      </w:pPr>
+      <w:r>
+        <w:t>Calendar1.html</w:t>
+      </w:r>
+    </w:p>
+    <w:p>
+      <w:pPr>
+        <w:spacing w:line="240" w:lineRule="auto"/>
+        <w:ind w:left="720" w:firstLine="720"/>
+      </w:pPr>
+      <w:r>
+        <w:t>CookieMonster.js</w:t>
+      </w:r>
+    </w:p>
+    <w:p>
+      <w:pPr>
+        <w:spacing w:line="240" w:lineRule="auto"/>
+        <w:ind w:left="720" w:firstLine="720"/>
+      </w:pPr>
+      <w:r>
+        <w:t>Dayview.html</w:t>
+      </w:r>
+    </w:p>
+    <w:p>
+      <w:pPr>
+        <w:spacing w:line="240" w:lineRule="auto"/>
+        <w:ind w:left="720" w:firstLine="720"/>
+      </w:pPr>
+      <w:r>
+        <w:t>Event View.html</w:t>
+      </w:r>
+    </w:p>
+    <w:p>
+      <w:pPr>
+        <w:spacing w:line="240" w:lineRule="auto"/>
+        <w:ind w:left="720" w:firstLine="720"/>
+      </w:pPr>
+      <w:r>
+        <w:t>Event.js</w:t>
+      </w:r>
+    </w:p>
+    <w:p>
+      <w:pPr>
+        <w:spacing w:line="240" w:lineRule="auto"/>
+        <w:ind w:left="720" w:firstLine="720"/>
+      </w:pPr>
+      <w:r>
+        <w:t>EventHandler.js</w:t>
+      </w:r>
+    </w:p>
+    <w:p>
+      <w:pPr>
+        <w:spacing w:line="240" w:lineRule="auto"/>
+        <w:ind w:left="720" w:firstLine="720"/>
+      </w:pPr>
+      <w:r>
+        <w:t>Fixed html month view.html</w:t>
+      </w:r>
+    </w:p>
+    <w:p>
+      <w:pPr>
+        <w:spacing w:line="240" w:lineRule="auto"/>
+        <w:ind w:left="720" w:firstLine="720"/>
+      </w:pPr>
+      <w:r>
+        <w:t>newEvent.js</w:t>
+      </w:r>
+    </w:p>
+    <w:p>
+      <w:pPr>
+        <w:spacing w:line="240" w:lineRule="auto"/>
+        <w:ind w:left="720" w:firstLine="720"/>
+      </w:pPr>
+      <w:r>
+        <w:t>readfile.js</w:t>
+      </w:r>
+    </w:p>
+    <w:p>
+      <w:pPr>
+        <w:spacing w:line="240" w:lineRule="auto"/>
+        <w:ind w:left="720" w:firstLine="720"/>
+      </w:pPr>
+      <w:r>
+        <w:t>test.html</w:t>
+      </w:r>
+    </w:p>
+    <w:p>
+      <w:pPr>
+        <w:spacing w:line="240" w:lineRule="auto"/>
+        <w:ind w:left="720" w:firstLine="720"/>
+      </w:pPr>
+      <w:r>
+        <w:t>test.js</w:t>
+      </w:r>
+    </w:p>
+    <w:p>
+      <w:pPr>
+        <w:spacing w:line="240" w:lineRule="auto"/>
+        <w:ind w:left="720" w:firstLine="720"/>
+      </w:pPr>
+      <w:r>
+        <w:t>testmonth.html</w:t>
+      </w:r>
+    </w:p>
+    <w:p>
+      <w:pPr>
+        <w:spacing w:line="240" w:lineRule="auto"/>
+        <w:ind w:left="720" w:firstLine="720"/>
+      </w:pPr>
+      <w:r>
+        <w:t>trash.png</w:t>
+      </w:r>
+    </w:p>
+    <w:p>
+      <w:pPr>
+        <w:spacing w:line="240" w:lineRule="auto"/>
+        <w:ind w:left="720" w:firstLine="720"/>
+      </w:pPr>
+      <w:r>
+        <w:t>Week_View.html</w:t>
+      </w:r>
+    </w:p>
+    <w:p>
+      <w:pPr>
+        <w:spacing w:line="240" w:lineRule="auto"/>
+        <w:ind w:firstLine="720"/>
+      </w:pPr>
+      <w:r>
+        <w:lastRenderedPageBreak/>
+        <w:t>/</w:t>
+      </w:r>
+      <w:proofErr w:type="spellStart"/>
+      <w:r>
+        <w:t>recycleBin</w:t>
+      </w:r>
+      <w:proofErr w:type="spellEnd"/>
+      <w:r>
+        <w:t>/</w:t>
+      </w:r>
+      <w:proofErr w:type="spellStart"/>
+      <w:r>
+        <w:t>orig</w:t>
+      </w:r>
+      <w:proofErr w:type="spellEnd"/>
+    </w:p>
+    <w:p>
+      <w:pPr>
+        <w:spacing w:line="240" w:lineRule="auto"/>
+        <w:ind w:firstLine="720"/>
       </w:pPr>
       <w:r>
         <w:tab/>
-        <w:t>/node_modules</w:t>
-      </w:r>
-    </w:p>
-    <w:p>
-      <w:pPr>
-        <w:spacing w:line="240" w:lineRule="auto"/>
-      </w:pPr>
-      <w:r>
-        <w:t>Archived the Replacement’s Project 1:</w:t>
-      </w:r>
+      </w:r>
+      <w:proofErr w:type="spellStart"/>
+      <w:r>
+        <w:t>BrowserLoader.js.orig</w:t>
+      </w:r>
+      <w:proofErr w:type="spellEnd"/>
     </w:p>
     <w:p>
       <w:pPr>
@@ -174,185 +397,33 @@
         <w:ind w:firstLine="720"/>
       </w:pPr>
       <w:r>
-        <w:t>/recycleBin</w:t>
-      </w:r>
-    </w:p>
-    <w:p>
-      <w:pPr>
-        <w:spacing w:line="240" w:lineRule="auto"/>
-        <w:ind w:left="720" w:firstLine="720"/>
-      </w:pPr>
-      <w:r>
-        <w:t>BrowserLoader.js</w:t>
-      </w:r>
-    </w:p>
-    <w:p>
-      <w:pPr>
-        <w:spacing w:line="240" w:lineRule="auto"/>
-        <w:ind w:left="720" w:firstLine="720"/>
-      </w:pPr>
-      <w:r>
-        <w:t>Calendar.html</w:t>
-      </w:r>
-    </w:p>
-    <w:p>
-      <w:pPr>
-        <w:spacing w:line="240" w:lineRule="auto"/>
-        <w:ind w:left="720" w:firstLine="720"/>
-      </w:pPr>
-      <w:r>
-        <w:t>Calendar1.html</w:t>
-      </w:r>
-    </w:p>
-    <w:p>
-      <w:pPr>
-        <w:spacing w:line="240" w:lineRule="auto"/>
-        <w:ind w:left="720" w:firstLine="720"/>
-      </w:pPr>
-      <w:r>
-        <w:t>CookieMonster.js</w:t>
-      </w:r>
-    </w:p>
-    <w:p>
-      <w:pPr>
-        <w:spacing w:line="240" w:lineRule="auto"/>
-        <w:ind w:left="720" w:firstLine="720"/>
-      </w:pPr>
-      <w:r>
-        <w:t>Dayview.html</w:t>
-      </w:r>
-    </w:p>
-    <w:p>
-      <w:pPr>
-        <w:spacing w:line="240" w:lineRule="auto"/>
-        <w:ind w:left="720" w:firstLine="720"/>
-      </w:pPr>
-      <w:r>
-        <w:t>Event View.html</w:t>
-      </w:r>
-    </w:p>
-    <w:p>
-      <w:pPr>
-        <w:spacing w:line="240" w:lineRule="auto"/>
-        <w:ind w:left="720" w:firstLine="720"/>
-      </w:pPr>
-      <w:r>
-        <w:t>Event.js</w:t>
-      </w:r>
-    </w:p>
-    <w:p>
-      <w:pPr>
-        <w:spacing w:line="240" w:lineRule="auto"/>
-        <w:ind w:left="720" w:firstLine="720"/>
-      </w:pPr>
-      <w:r>
-        <w:t>EventHandler.js</w:t>
-      </w:r>
-    </w:p>
-    <w:p>
-      <w:pPr>
-        <w:spacing w:line="240" w:lineRule="auto"/>
-        <w:ind w:left="720" w:firstLine="720"/>
-      </w:pPr>
-      <w:r>
-        <w:t>Fixed html month view.html</w:t>
-      </w:r>
-    </w:p>
-    <w:p>
-      <w:pPr>
-        <w:spacing w:line="240" w:lineRule="auto"/>
-        <w:ind w:left="720" w:firstLine="720"/>
-      </w:pPr>
-      <w:r>
-        <w:t>newEvent.js</w:t>
-      </w:r>
-    </w:p>
-    <w:p>
-      <w:pPr>
-        <w:spacing w:line="240" w:lineRule="auto"/>
-        <w:ind w:left="720" w:firstLine="720"/>
-      </w:pPr>
-      <w:r>
-        <w:t>readfile.js</w:t>
-      </w:r>
-    </w:p>
-    <w:p>
-      <w:pPr>
-        <w:spacing w:line="240" w:lineRule="auto"/>
-        <w:ind w:left="720" w:firstLine="720"/>
-      </w:pPr>
-      <w:r>
-        <w:t>test.html</w:t>
-      </w:r>
-    </w:p>
-    <w:p>
-      <w:pPr>
-        <w:spacing w:line="240" w:lineRule="auto"/>
-        <w:ind w:left="720" w:firstLine="720"/>
-      </w:pPr>
-      <w:r>
-        <w:t>test.js</w:t>
-      </w:r>
-    </w:p>
-    <w:p>
-      <w:pPr>
-        <w:spacing w:line="240" w:lineRule="auto"/>
-        <w:ind w:left="720" w:firstLine="720"/>
-      </w:pPr>
-      <w:r>
-        <w:t>testmonth.html</w:t>
-      </w:r>
-    </w:p>
-    <w:p>
-      <w:pPr>
-        <w:spacing w:line="240" w:lineRule="auto"/>
-        <w:ind w:left="720" w:firstLine="720"/>
-      </w:pPr>
-      <w:r>
-        <w:lastRenderedPageBreak/>
-        <w:t>trash.png</w:t>
-      </w:r>
-    </w:p>
-    <w:p>
-      <w:pPr>
-        <w:spacing w:line="240" w:lineRule="auto"/>
-        <w:ind w:left="720" w:firstLine="720"/>
-      </w:pPr>
-      <w:r>
-        <w:t>Week_View.html</w:t>
-      </w:r>
+        <w:tab/>
+      </w:r>
+      <w:proofErr w:type="spellStart"/>
+      <w:r>
+        <w:t>newEvent.js.orig</w:t>
+      </w:r>
+      <w:proofErr w:type="spellEnd"/>
+    </w:p>
+    <w:p>
+      <w:pPr>
+        <w:spacing w:line="240" w:lineRule="auto"/>
+      </w:pPr>
+      <w:r>
+        <w:tab/>
+        <w:t>/</w:t>
+      </w:r>
+      <w:proofErr w:type="spellStart"/>
+      <w:r>
+        <w:t>node_modules</w:t>
+      </w:r>
+      <w:proofErr w:type="spellEnd"/>
     </w:p>
     <w:p>
       <w:pPr>
         <w:spacing w:line="240" w:lineRule="auto"/>
         <w:ind w:firstLine="720"/>
       </w:pPr>
-      <w:r>
-        <w:t>/recycleBin/</w:t>
-      </w:r>
-      <w:r>
-        <w:t>orig</w:t>
-      </w:r>
-    </w:p>
-    <w:p>
-      <w:pPr>
-        <w:spacing w:line="240" w:lineRule="auto"/>
-        <w:ind w:firstLine="720"/>
-      </w:pPr>
-      <w:r>
-        <w:tab/>
-        <w:t>BrowserLoader.js.orig</w:t>
-      </w:r>
-    </w:p>
-    <w:p>
-      <w:pPr>
-        <w:spacing w:line="240" w:lineRule="auto"/>
-        <w:ind w:firstLine="720"/>
-      </w:pPr>
-      <w:r>
-        <w:tab/>
-        <w:t>newEvent.js.orig</w:t>
-      </w:r>
       <w:bookmarkStart w:id="0" w:name="_GoBack"/>
       <w:bookmarkEnd w:id="0"/>
     </w:p>

</xml_diff>

<commit_message>
Completed mapping out .js components.
</commit_message>
<xml_diff>
--- a/Document/worksCited.docx
+++ b/Document/worksCited.docx
@@ -10,34 +10,33 @@
         <w:t>Third party code we used</w:t>
       </w:r>
       <w:r>
-        <w:t xml:space="preserve"> (archived in /</w:t>
-      </w:r>
-      <w:proofErr w:type="spellStart"/>
-      <w:r>
-        <w:t>thirdParty</w:t>
-      </w:r>
-      <w:proofErr w:type="spellEnd"/>
-      <w:r>
-        <w:t>)</w:t>
-      </w:r>
-      <w:r>
         <w:t>:</w:t>
       </w:r>
     </w:p>
     <w:p>
       <w:pPr>
         <w:spacing w:line="240" w:lineRule="auto"/>
+        <w:ind w:firstLine="720"/>
+      </w:pPr>
+      <w:r>
+        <w:t xml:space="preserve"> </w:t>
+      </w:r>
+      <w:r>
+        <w:t>/thirdParty</w:t>
+      </w:r>
+    </w:p>
+    <w:p>
+      <w:pPr>
+        <w:spacing w:line="240" w:lineRule="auto"/>
       </w:pPr>
       <w:r>
         <w:tab/>
       </w:r>
-      <w:proofErr w:type="gramStart"/>
-      <w:r>
-        <w:t>jQuery-3.1.0.min.js</w:t>
-      </w:r>
-      <w:proofErr w:type="gramEnd"/>
-      <w:r>
-        <w:t xml:space="preserve"> </w:t>
+      <w:r>
+        <w:tab/>
+      </w:r>
+      <w:r>
+        <w:t xml:space="preserve">jQuery-3.1.0.min.js </w:t>
       </w:r>
       <w:r>
         <w:t xml:space="preserve">from </w:t>
@@ -53,21 +52,12 @@
       <w:r>
         <w:tab/>
       </w:r>
-      <w:proofErr w:type="gramStart"/>
-      <w:r>
+      <w:r>
+        <w:tab/>
         <w:t>date.js  from</w:t>
       </w:r>
-      <w:proofErr w:type="gramEnd"/>
-      <w:r>
-        <w:t xml:space="preserve"> </w:t>
-      </w:r>
-      <w:proofErr w:type="spellStart"/>
-      <w:r>
-        <w:t>Coolite</w:t>
-      </w:r>
-      <w:proofErr w:type="spellEnd"/>
-      <w:r>
-        <w:t xml:space="preserve"> Inc. (</w:t>
+      <w:r>
+        <w:t xml:space="preserve"> Coolite Inc. (</w:t>
       </w:r>
       <w:hyperlink r:id="rId5" w:history="1">
         <w:r>
@@ -86,47 +76,7 @@
         <w:spacing w:line="240" w:lineRule="auto"/>
       </w:pPr>
       <w:r>
-        <w:t>Modified the Replacement’s Project 1:</w:t>
-      </w:r>
-    </w:p>
-    <w:p>
-      <w:pPr>
-        <w:spacing w:line="240" w:lineRule="auto"/>
-        <w:ind w:left="1440" w:hanging="720"/>
-      </w:pPr>
-      <w:r>
-        <w:t>/</w:t>
-      </w:r>
-      <w:proofErr w:type="spellStart"/>
-      <w:r>
-        <w:t>js</w:t>
-      </w:r>
-      <w:proofErr w:type="spellEnd"/>
-    </w:p>
-    <w:p>
-      <w:pPr>
-        <w:spacing w:line="240" w:lineRule="auto"/>
-        <w:ind w:left="1440"/>
-      </w:pPr>
-      <w:r>
-        <w:t xml:space="preserve">bundle.js </w:t>
-      </w:r>
-      <w:r>
-        <w:t>(all .</w:t>
-      </w:r>
-      <w:proofErr w:type="spellStart"/>
-      <w:r>
-        <w:t>js</w:t>
-      </w:r>
-      <w:proofErr w:type="spellEnd"/>
-      <w:r>
-        <w:t xml:space="preserve"> bundled to make http requests as few as possible</w:t>
-      </w:r>
-      <w:r>
-        <w:t>, we just made changes to the bundle rather than breaking it apart to recombine later</w:t>
-      </w:r>
-      <w:r>
-        <w:t>)</w:t>
+        <w:t>Third party code we did not use</w:t>
       </w:r>
     </w:p>
     <w:p>
@@ -135,65 +85,7 @@
         <w:ind w:firstLine="720"/>
       </w:pPr>
       <w:r>
-        <w:t>/</w:t>
-      </w:r>
-      <w:proofErr w:type="spellStart"/>
-      <w:r>
-        <w:t>src</w:t>
-      </w:r>
-      <w:proofErr w:type="spellEnd"/>
-    </w:p>
-    <w:p>
-      <w:pPr>
-        <w:spacing w:line="240" w:lineRule="auto"/>
-        <w:ind w:left="720" w:firstLine="720"/>
-      </w:pPr>
-      <w:r>
-        <w:t>day.html</w:t>
-      </w:r>
-    </w:p>
-    <w:p>
-      <w:pPr>
-        <w:spacing w:line="240" w:lineRule="auto"/>
-        <w:ind w:left="720" w:firstLine="720"/>
-      </w:pPr>
-      <w:r>
-        <w:t>month.html</w:t>
-      </w:r>
-    </w:p>
-    <w:p>
-      <w:pPr>
-        <w:spacing w:line="240" w:lineRule="auto"/>
-        <w:ind w:left="720" w:firstLine="720"/>
-      </w:pPr>
-      <w:r>
-        <w:t>start.html</w:t>
-      </w:r>
-    </w:p>
-    <w:p>
-      <w:pPr>
-        <w:spacing w:line="240" w:lineRule="auto"/>
-        <w:ind w:left="720" w:firstLine="720"/>
-      </w:pPr>
-      <w:r>
-        <w:t>week.html</w:t>
-      </w:r>
-    </w:p>
-    <w:p>
-      <w:pPr>
-        <w:spacing w:line="240" w:lineRule="auto"/>
-        <w:ind w:left="720" w:firstLine="720"/>
-      </w:pPr>
-      <w:r>
-        <w:t>year.html</w:t>
-      </w:r>
-    </w:p>
-    <w:p>
-      <w:pPr>
-        <w:spacing w:line="240" w:lineRule="auto"/>
-      </w:pPr>
-      <w:r>
-        <w:t>Archived the Replacement’s Project 1:</w:t>
+        <w:t>/node_modules</w:t>
       </w:r>
     </w:p>
     <w:p>
@@ -202,230 +94,317 @@
         <w:ind w:firstLine="720"/>
       </w:pPr>
       <w:r>
-        <w:t>/</w:t>
-      </w:r>
-      <w:proofErr w:type="spellStart"/>
-      <w:r>
-        <w:t>recycleBin</w:t>
-      </w:r>
-      <w:proofErr w:type="spellEnd"/>
-    </w:p>
-    <w:p>
-      <w:pPr>
-        <w:spacing w:line="240" w:lineRule="auto"/>
-        <w:ind w:left="720" w:firstLine="720"/>
-      </w:pPr>
-      <w:r>
-        <w:t>BrowserLoader.js</w:t>
-      </w:r>
-    </w:p>
-    <w:p>
-      <w:pPr>
-        <w:spacing w:line="240" w:lineRule="auto"/>
-        <w:ind w:left="720" w:firstLine="720"/>
-      </w:pPr>
-      <w:r>
-        <w:t>Calendar.html</w:t>
-      </w:r>
-    </w:p>
-    <w:p>
-      <w:pPr>
-        <w:spacing w:line="240" w:lineRule="auto"/>
-        <w:ind w:left="720" w:firstLine="720"/>
-      </w:pPr>
-      <w:r>
-        <w:t>Calendar1.html</w:t>
-      </w:r>
-    </w:p>
-    <w:p>
-      <w:pPr>
-        <w:spacing w:line="240" w:lineRule="auto"/>
-        <w:ind w:left="720" w:firstLine="720"/>
-      </w:pPr>
-      <w:r>
-        <w:t>CookieMonster.js</w:t>
-      </w:r>
-    </w:p>
-    <w:p>
-      <w:pPr>
-        <w:spacing w:line="240" w:lineRule="auto"/>
-        <w:ind w:left="720" w:firstLine="720"/>
-      </w:pPr>
-      <w:r>
-        <w:t>Dayview.html</w:t>
-      </w:r>
-    </w:p>
-    <w:p>
-      <w:pPr>
-        <w:spacing w:line="240" w:lineRule="auto"/>
-        <w:ind w:left="720" w:firstLine="720"/>
-      </w:pPr>
-      <w:r>
-        <w:t>Event View.html</w:t>
-      </w:r>
-    </w:p>
-    <w:p>
-      <w:pPr>
-        <w:spacing w:line="240" w:lineRule="auto"/>
-        <w:ind w:left="720" w:firstLine="720"/>
-      </w:pPr>
-      <w:r>
-        <w:t>Event.js</w:t>
-      </w:r>
-    </w:p>
-    <w:p>
-      <w:pPr>
-        <w:spacing w:line="240" w:lineRule="auto"/>
-        <w:ind w:left="720" w:firstLine="720"/>
-      </w:pPr>
-      <w:r>
-        <w:t>EventHandler.js</w:t>
-      </w:r>
-    </w:p>
-    <w:p>
-      <w:pPr>
-        <w:spacing w:line="240" w:lineRule="auto"/>
-        <w:ind w:left="720" w:firstLine="720"/>
-      </w:pPr>
-      <w:r>
-        <w:t>Fixed html month view.html</w:t>
-      </w:r>
-    </w:p>
-    <w:p>
-      <w:pPr>
-        <w:spacing w:line="240" w:lineRule="auto"/>
-        <w:ind w:left="720" w:firstLine="720"/>
-      </w:pPr>
-      <w:r>
-        <w:t>newEvent.js</w:t>
-      </w:r>
-    </w:p>
-    <w:p>
-      <w:pPr>
-        <w:spacing w:line="240" w:lineRule="auto"/>
-        <w:ind w:left="720" w:firstLine="720"/>
-      </w:pPr>
-      <w:r>
-        <w:t>readfile.js</w:t>
-      </w:r>
-    </w:p>
-    <w:p>
-      <w:pPr>
-        <w:spacing w:line="240" w:lineRule="auto"/>
-        <w:ind w:left="720" w:firstLine="720"/>
-      </w:pPr>
-      <w:r>
-        <w:t>test.html</w:t>
-      </w:r>
-    </w:p>
-    <w:p>
-      <w:pPr>
-        <w:spacing w:line="240" w:lineRule="auto"/>
-        <w:ind w:left="720" w:firstLine="720"/>
-      </w:pPr>
-      <w:r>
-        <w:t>test.js</w:t>
-      </w:r>
-    </w:p>
-    <w:p>
-      <w:pPr>
-        <w:spacing w:line="240" w:lineRule="auto"/>
-        <w:ind w:left="720" w:firstLine="720"/>
-      </w:pPr>
-      <w:r>
-        <w:t>testmonth.html</w:t>
-      </w:r>
-    </w:p>
-    <w:p>
-      <w:pPr>
-        <w:spacing w:line="240" w:lineRule="auto"/>
-        <w:ind w:left="720" w:firstLine="720"/>
-      </w:pPr>
-      <w:r>
-        <w:t>trash.png</w:t>
-      </w:r>
-    </w:p>
-    <w:p>
-      <w:pPr>
-        <w:spacing w:line="240" w:lineRule="auto"/>
-        <w:ind w:left="720" w:firstLine="720"/>
-      </w:pPr>
-      <w:r>
-        <w:t>Week_View.html</w:t>
-      </w:r>
-    </w:p>
-    <w:p>
-      <w:pPr>
-        <w:spacing w:line="240" w:lineRule="auto"/>
-        <w:ind w:firstLine="720"/>
-      </w:pPr>
-      <w:r>
-        <w:lastRenderedPageBreak/>
-        <w:t>/</w:t>
-      </w:r>
-      <w:proofErr w:type="spellStart"/>
-      <w:r>
-        <w:t>recycleBin</w:t>
-      </w:r>
-      <w:proofErr w:type="spellEnd"/>
-      <w:r>
-        <w:t>/</w:t>
-      </w:r>
-      <w:proofErr w:type="spellStart"/>
-      <w:r>
-        <w:t>orig</w:t>
-      </w:r>
-      <w:proofErr w:type="spellEnd"/>
-    </w:p>
-    <w:p>
-      <w:pPr>
-        <w:spacing w:line="240" w:lineRule="auto"/>
-        <w:ind w:firstLine="720"/>
-      </w:pPr>
-      <w:r>
         <w:tab/>
-      </w:r>
-      <w:proofErr w:type="spellStart"/>
-      <w:r>
-        <w:t>BrowserLoader.js.orig</w:t>
-      </w:r>
-      <w:proofErr w:type="spellEnd"/>
-    </w:p>
-    <w:p>
-      <w:pPr>
-        <w:spacing w:line="240" w:lineRule="auto"/>
-        <w:ind w:firstLine="720"/>
-      </w:pPr>
-      <w:r>
-        <w:tab/>
-      </w:r>
-      <w:proofErr w:type="spellStart"/>
-      <w:r>
-        <w:t>newEvent.js.orig</w:t>
-      </w:r>
-      <w:proofErr w:type="spellEnd"/>
-    </w:p>
-    <w:p>
-      <w:pPr>
-        <w:spacing w:line="240" w:lineRule="auto"/>
-      </w:pPr>
-      <w:r>
-        <w:tab/>
-        <w:t>/</w:t>
-      </w:r>
-      <w:proofErr w:type="spellStart"/>
-      <w:r>
-        <w:t>node_modules</w:t>
-      </w:r>
-      <w:proofErr w:type="spellEnd"/>
-    </w:p>
-    <w:p>
-      <w:pPr>
-        <w:spacing w:line="240" w:lineRule="auto"/>
-        <w:ind w:firstLine="720"/>
-      </w:pPr>
+        <w:t>/browserify</w:t>
+      </w:r>
+    </w:p>
+    <w:p>
+      <w:pPr>
+        <w:spacing w:line="240" w:lineRule="auto"/>
+        <w:ind w:left="1440" w:firstLine="720"/>
+      </w:pPr>
+      <w:hyperlink r:id="rId6" w:history="1">
+        <w:r>
+          <w:rPr>
+            <w:rStyle w:val="Hyperlink"/>
+          </w:rPr>
+          <w:t>http://browserify.org/</w:t>
+        </w:r>
+      </w:hyperlink>
+      <w:r>
+        <w:t xml:space="preserve"> Project 1 team used to create bundle.js</w:t>
+      </w:r>
       <w:bookmarkStart w:id="0" w:name="_GoBack"/>
       <w:bookmarkEnd w:id="0"/>
+    </w:p>
+    <w:p>
+      <w:pPr>
+        <w:spacing w:line="240" w:lineRule="auto"/>
+      </w:pPr>
+      <w:r>
+        <w:t>Modified the Replacement’s Project 1:</w:t>
+      </w:r>
+    </w:p>
+    <w:p>
+      <w:pPr>
+        <w:spacing w:line="240" w:lineRule="auto"/>
+        <w:ind w:left="1440" w:hanging="720"/>
+      </w:pPr>
+      <w:r>
+        <w:t>/js</w:t>
+      </w:r>
+    </w:p>
+    <w:p>
+      <w:pPr>
+        <w:spacing w:line="240" w:lineRule="auto"/>
+        <w:ind w:left="1440"/>
+      </w:pPr>
+      <w:r>
+        <w:t xml:space="preserve">bundle.js </w:t>
+      </w:r>
+      <w:r>
+        <w:t>(all .js bundled to make http requests as few as possible</w:t>
+      </w:r>
+      <w:r>
+        <w:t>, we just made changes to the bundle rather than breaking it apart to recombine later</w:t>
+      </w:r>
+      <w:r>
+        <w:t>)</w:t>
+      </w:r>
+    </w:p>
+    <w:p>
+      <w:pPr>
+        <w:spacing w:line="240" w:lineRule="auto"/>
+        <w:ind w:firstLine="720"/>
+      </w:pPr>
+      <w:r>
+        <w:t>/src</w:t>
+      </w:r>
+    </w:p>
+    <w:p>
+      <w:pPr>
+        <w:spacing w:line="240" w:lineRule="auto"/>
+        <w:ind w:left="720" w:firstLine="720"/>
+      </w:pPr>
+      <w:r>
+        <w:t>day.html</w:t>
+      </w:r>
+    </w:p>
+    <w:p>
+      <w:pPr>
+        <w:spacing w:line="240" w:lineRule="auto"/>
+        <w:ind w:left="720" w:firstLine="720"/>
+      </w:pPr>
+      <w:r>
+        <w:t>month.html</w:t>
+      </w:r>
+    </w:p>
+    <w:p>
+      <w:pPr>
+        <w:spacing w:line="240" w:lineRule="auto"/>
+        <w:ind w:left="720" w:firstLine="720"/>
+      </w:pPr>
+      <w:r>
+        <w:t>start.html</w:t>
+      </w:r>
+    </w:p>
+    <w:p>
+      <w:pPr>
+        <w:spacing w:line="240" w:lineRule="auto"/>
+        <w:ind w:left="720" w:firstLine="720"/>
+      </w:pPr>
+      <w:r>
+        <w:t>week.html</w:t>
+      </w:r>
+    </w:p>
+    <w:p>
+      <w:pPr>
+        <w:spacing w:line="240" w:lineRule="auto"/>
+        <w:ind w:left="720" w:firstLine="720"/>
+      </w:pPr>
+      <w:r>
+        <w:t>year.html</w:t>
+      </w:r>
+    </w:p>
+    <w:p>
+      <w:pPr>
+        <w:spacing w:line="240" w:lineRule="auto"/>
+      </w:pPr>
+      <w:r>
+        <w:t>Archived the Replacement’s Project 1:</w:t>
+      </w:r>
+    </w:p>
+    <w:p>
+      <w:pPr>
+        <w:spacing w:line="240" w:lineRule="auto"/>
+        <w:ind w:firstLine="720"/>
+      </w:pPr>
+      <w:r>
+        <w:t>/recycleBin</w:t>
+      </w:r>
+    </w:p>
+    <w:p>
+      <w:pPr>
+        <w:spacing w:line="240" w:lineRule="auto"/>
+        <w:ind w:left="720" w:firstLine="720"/>
+      </w:pPr>
+      <w:r>
+        <w:t>BrowserLoader.js</w:t>
+      </w:r>
+    </w:p>
+    <w:p>
+      <w:pPr>
+        <w:spacing w:line="240" w:lineRule="auto"/>
+        <w:ind w:left="720" w:firstLine="720"/>
+      </w:pPr>
+      <w:r>
+        <w:t>Calendar.html</w:t>
+      </w:r>
+    </w:p>
+    <w:p>
+      <w:pPr>
+        <w:spacing w:line="240" w:lineRule="auto"/>
+        <w:ind w:left="720" w:firstLine="720"/>
+      </w:pPr>
+      <w:r>
+        <w:t>Calendar1.html</w:t>
+      </w:r>
+    </w:p>
+    <w:p>
+      <w:pPr>
+        <w:spacing w:line="240" w:lineRule="auto"/>
+        <w:ind w:left="720" w:firstLine="720"/>
+      </w:pPr>
+      <w:r>
+        <w:t>CookieMonster.js</w:t>
+      </w:r>
+    </w:p>
+    <w:p>
+      <w:pPr>
+        <w:spacing w:line="240" w:lineRule="auto"/>
+        <w:ind w:left="720" w:firstLine="720"/>
+      </w:pPr>
+      <w:r>
+        <w:t>Dayview.html</w:t>
+      </w:r>
+    </w:p>
+    <w:p>
+      <w:pPr>
+        <w:spacing w:line="240" w:lineRule="auto"/>
+        <w:ind w:left="720" w:firstLine="720"/>
+      </w:pPr>
+      <w:r>
+        <w:t>Event View.html</w:t>
+      </w:r>
+    </w:p>
+    <w:p>
+      <w:pPr>
+        <w:spacing w:line="240" w:lineRule="auto"/>
+        <w:ind w:left="720" w:firstLine="720"/>
+      </w:pPr>
+      <w:r>
+        <w:t>Event.js</w:t>
+      </w:r>
+    </w:p>
+    <w:p>
+      <w:pPr>
+        <w:spacing w:line="240" w:lineRule="auto"/>
+        <w:ind w:left="720" w:firstLine="720"/>
+      </w:pPr>
+      <w:r>
+        <w:t>EventHandler.js</w:t>
+      </w:r>
+    </w:p>
+    <w:p>
+      <w:pPr>
+        <w:spacing w:line="240" w:lineRule="auto"/>
+        <w:ind w:left="720" w:firstLine="720"/>
+      </w:pPr>
+      <w:r>
+        <w:t>Fixed html month view.html</w:t>
+      </w:r>
+    </w:p>
+    <w:p>
+      <w:pPr>
+        <w:spacing w:line="240" w:lineRule="auto"/>
+        <w:ind w:left="720" w:firstLine="720"/>
+      </w:pPr>
+      <w:r>
+        <w:t>newEvent.js</w:t>
+      </w:r>
+    </w:p>
+    <w:p>
+      <w:pPr>
+        <w:spacing w:line="240" w:lineRule="auto"/>
+        <w:ind w:left="720" w:firstLine="720"/>
+      </w:pPr>
+      <w:r>
+        <w:t>readfile.js</w:t>
+      </w:r>
+    </w:p>
+    <w:p>
+      <w:pPr>
+        <w:spacing w:line="240" w:lineRule="auto"/>
+        <w:ind w:left="720" w:firstLine="720"/>
+      </w:pPr>
+      <w:r>
+        <w:lastRenderedPageBreak/>
+        <w:t>test.html</w:t>
+      </w:r>
+    </w:p>
+    <w:p>
+      <w:pPr>
+        <w:spacing w:line="240" w:lineRule="auto"/>
+        <w:ind w:left="720" w:firstLine="720"/>
+      </w:pPr>
+      <w:r>
+        <w:t>test.js</w:t>
+      </w:r>
+    </w:p>
+    <w:p>
+      <w:pPr>
+        <w:spacing w:line="240" w:lineRule="auto"/>
+        <w:ind w:left="720" w:firstLine="720"/>
+      </w:pPr>
+      <w:r>
+        <w:t>testmonth.html</w:t>
+      </w:r>
+    </w:p>
+    <w:p>
+      <w:pPr>
+        <w:spacing w:line="240" w:lineRule="auto"/>
+        <w:ind w:left="720" w:firstLine="720"/>
+      </w:pPr>
+      <w:r>
+        <w:t>trash.png</w:t>
+      </w:r>
+    </w:p>
+    <w:p>
+      <w:pPr>
+        <w:spacing w:line="240" w:lineRule="auto"/>
+        <w:ind w:left="720" w:firstLine="720"/>
+      </w:pPr>
+      <w:r>
+        <w:t>Week_View.html</w:t>
+      </w:r>
+    </w:p>
+    <w:p>
+      <w:pPr>
+        <w:spacing w:line="240" w:lineRule="auto"/>
+        <w:ind w:firstLine="720"/>
+      </w:pPr>
+      <w:r>
+        <w:t>/recycleBin/</w:t>
+      </w:r>
+      <w:r>
+        <w:t>orig</w:t>
+      </w:r>
+    </w:p>
+    <w:p>
+      <w:pPr>
+        <w:spacing w:line="240" w:lineRule="auto"/>
+        <w:ind w:firstLine="720"/>
+      </w:pPr>
+      <w:r>
+        <w:tab/>
+        <w:t>BrowserLoader.js.orig</w:t>
+      </w:r>
+    </w:p>
+    <w:p>
+      <w:pPr>
+        <w:spacing w:line="240" w:lineRule="auto"/>
+        <w:ind w:firstLine="720"/>
+      </w:pPr>
+      <w:r>
+        <w:tab/>
+        <w:t>newEvent.js.orig</w:t>
+      </w:r>
+    </w:p>
+    <w:p>
+      <w:pPr>
+        <w:spacing w:line="240" w:lineRule="auto"/>
+        <w:ind w:firstLine="720"/>
+      </w:pPr>
     </w:p>
     <w:sectPr>
       <w:pgSz w:w="12240" w:h="15840"/>

</xml_diff>